<commit_message>
back to change 1 and add comment for test.py
</commit_message>
<xml_diff>
--- a/git_commands.docx
+++ b/git_commands.docx
@@ -111,6 +111,11 @@
     </w:p>
     <w:p/>
     <w:p>
+      <w:pPr>
+        <w:rPr>
+          <w:rFonts w:hint="eastAsia"/>
+        </w:rPr>
+      </w:pPr>
       <w:r>
         <w:t>git add ....</w:t>
       </w:r>
@@ -129,6 +134,21 @@
           <w:rFonts w:hint="eastAsia"/>
         </w:rPr>
         <w:t>添加修改了的文件</w:t>
+      </w:r>
+      <w:r>
+        <w:rPr>
+          <w:rFonts w:hint="eastAsia"/>
+        </w:rPr>
+        <w:t xml:space="preserve"> git</w:t>
+      </w:r>
+      <w:r>
+        <w:t xml:space="preserve"> add . </w:t>
+      </w:r>
+      <w:r>
+        <w:rPr>
+          <w:rFonts w:hint="eastAsia"/>
+        </w:rPr>
+        <w:t>添加所有文件的修改</w:t>
       </w:r>
     </w:p>
     <w:p>
@@ -251,22 +271,261 @@
       </w:r>
     </w:p>
     <w:p>
+      <w:r>
+        <w:t xml:space="preserve">git status -s </w:t>
+      </w:r>
+      <w:r>
+        <w:rPr>
+          <w:rFonts w:hint="eastAsia"/>
+        </w:rPr>
+        <w:t>查看文件状态</w:t>
+      </w:r>
+    </w:p>
+    <w:p>
+      <w:r>
+        <w:rPr>
+          <w:rFonts w:hint="eastAsia"/>
+        </w:rPr>
+        <w:t>g</w:t>
+      </w:r>
+      <w:r>
+        <w:t xml:space="preserve">it diff </w:t>
+      </w:r>
+      <w:r>
+        <w:rPr>
+          <w:rFonts w:hint="eastAsia"/>
+        </w:rPr>
+        <w:t>查看文件区别</w:t>
+      </w:r>
+      <w:r>
+        <w:rPr>
+          <w:rFonts w:hint="eastAsia"/>
+        </w:rPr>
+        <w:t xml:space="preserve"> </w:t>
+      </w:r>
+      <w:proofErr w:type="spellStart"/>
+      <w:r>
+        <w:rPr>
+          <w:rFonts w:hint="eastAsia"/>
+        </w:rPr>
+        <w:t>u</w:t>
+      </w:r>
+      <w:r>
+        <w:t>nstage</w:t>
+      </w:r>
+      <w:r>
+        <w:rPr>
+          <w:rFonts w:hint="eastAsia"/>
+        </w:rPr>
+        <w:t>d</w:t>
+      </w:r>
+      <w:proofErr w:type="spellEnd"/>
+      <w:r>
+        <w:t xml:space="preserve"> </w:t>
+      </w:r>
+      <w:r>
+        <w:rPr>
+          <w:rFonts w:hint="eastAsia"/>
+        </w:rPr>
+        <w:t>和</w:t>
+      </w:r>
+      <w:r>
+        <w:rPr>
+          <w:rFonts w:hint="eastAsia"/>
+        </w:rPr>
+        <w:t xml:space="preserve"> c</w:t>
+      </w:r>
+      <w:r>
+        <w:t>ommit</w:t>
+      </w:r>
+      <w:r>
+        <w:rPr>
+          <w:rFonts w:hint="eastAsia"/>
+        </w:rPr>
+        <w:t>的对比</w:t>
+      </w:r>
+    </w:p>
+    <w:p>
+      <w:r>
+        <w:rPr>
+          <w:rFonts w:hint="eastAsia"/>
+        </w:rPr>
+        <w:t>g</w:t>
+      </w:r>
+      <w:r>
+        <w:t xml:space="preserve">it diff –cached </w:t>
+      </w:r>
+      <w:r>
+        <w:rPr>
+          <w:rFonts w:hint="eastAsia"/>
+        </w:rPr>
+        <w:t>查看</w:t>
+      </w:r>
+      <w:r>
+        <w:rPr>
+          <w:rFonts w:hint="eastAsia"/>
+        </w:rPr>
+        <w:t xml:space="preserve"> st</w:t>
+      </w:r>
+      <w:r>
+        <w:t>aged</w:t>
+      </w:r>
+      <w:r>
+        <w:rPr>
+          <w:rFonts w:hint="eastAsia"/>
+        </w:rPr>
+        <w:t>和</w:t>
+      </w:r>
+      <w:r>
+        <w:rPr>
+          <w:rFonts w:hint="eastAsia"/>
+        </w:rPr>
+        <w:t xml:space="preserve"> </w:t>
+      </w:r>
+      <w:r>
+        <w:t>commit</w:t>
+      </w:r>
+      <w:r>
+        <w:rPr>
+          <w:rFonts w:hint="eastAsia"/>
+        </w:rPr>
+        <w:t>的区别</w:t>
+      </w:r>
+    </w:p>
+    <w:p>
+      <w:r>
+        <w:rPr>
+          <w:rFonts w:hint="eastAsia"/>
+        </w:rPr>
+        <w:t>g</w:t>
+      </w:r>
+      <w:r>
+        <w:t xml:space="preserve">it diff HEAD </w:t>
+      </w:r>
+      <w:r>
+        <w:rPr>
+          <w:rFonts w:hint="eastAsia"/>
+        </w:rPr>
+        <w:t>同时查看前两种</w:t>
+      </w:r>
+    </w:p>
+    <w:p/>
+    <w:p>
       <w:pPr>
         <w:rPr>
           <w:rFonts w:hint="eastAsia"/>
         </w:rPr>
       </w:pPr>
       <w:r>
-        <w:t xml:space="preserve">git status -s </w:t>
-      </w:r>
-      <w:r>
-        <w:rPr>
-          <w:rFonts w:hint="eastAsia"/>
-        </w:rPr>
-        <w:t>查看文件状态</w:t>
+        <w:rPr>
+          <w:rFonts w:hint="eastAsia"/>
+        </w:rPr>
+        <w:t>回到从前</w:t>
+      </w:r>
+    </w:p>
+    <w:p>
+      <w:r>
+        <w:rPr>
+          <w:rFonts w:hint="eastAsia"/>
+        </w:rPr>
+        <w:t>g</w:t>
+      </w:r>
+      <w:r>
+        <w:t>it log –</w:t>
+      </w:r>
+      <w:proofErr w:type="spellStart"/>
+      <w:r>
+        <w:t>oneline</w:t>
+      </w:r>
+      <w:proofErr w:type="spellEnd"/>
+      <w:r>
+        <w:t xml:space="preserve"> </w:t>
+      </w:r>
+      <w:r>
+        <w:rPr>
+          <w:rFonts w:hint="eastAsia"/>
+        </w:rPr>
+        <w:t>查看日志</w:t>
+      </w:r>
+      <w:r>
+        <w:rPr>
+          <w:rFonts w:hint="eastAsia"/>
+        </w:rPr>
+        <w:t xml:space="preserve"> </w:t>
+      </w:r>
+      <w:r>
+        <w:rPr>
+          <w:rFonts w:hint="eastAsia"/>
+        </w:rPr>
+        <w:t>一行显示</w:t>
+      </w:r>
+    </w:p>
+    <w:p>
+      <w:r>
+        <w:rPr>
+          <w:rFonts w:hint="eastAsia"/>
+        </w:rPr>
+        <w:t>git</w:t>
+      </w:r>
+      <w:r>
+        <w:t xml:space="preserve"> commit –amend –no-edit </w:t>
+      </w:r>
+      <w:r>
+        <w:rPr>
+          <w:rFonts w:hint="eastAsia"/>
+        </w:rPr>
+        <w:t>修改上次的</w:t>
+      </w:r>
+      <w:r>
+        <w:rPr>
+          <w:rFonts w:hint="eastAsia"/>
+        </w:rPr>
+        <w:t>chang</w:t>
+      </w:r>
+      <w:r>
+        <w:rPr>
+          <w:rFonts w:hint="eastAsia"/>
+        </w:rPr>
+        <w:t>e</w:t>
+      </w:r>
+      <w:r>
+        <w:t xml:space="preserve"> commit</w:t>
       </w:r>
       <w:bookmarkStart w:id="0" w:name="_GoBack"/>
       <w:bookmarkEnd w:id="0"/>
+      <w:r>
+        <w:rPr>
+          <w:rFonts w:hint="eastAsia"/>
+        </w:rPr>
+        <w:t>但是不更改日志</w:t>
+      </w:r>
+    </w:p>
+    <w:p>
+      <w:r>
+        <w:rPr>
+          <w:rFonts w:hint="eastAsia"/>
+        </w:rPr>
+        <w:t>（这会是使</w:t>
+      </w:r>
+      <w:r>
+        <w:rPr>
+          <w:rFonts w:hint="eastAsia"/>
+        </w:rPr>
+        <w:t>ID</w:t>
+      </w:r>
+      <w:r>
+        <w:rPr>
+          <w:rFonts w:hint="eastAsia"/>
+        </w:rPr>
+        <w:t>改变）</w:t>
+      </w:r>
+    </w:p>
+    <w:p>
+      <w:pPr>
+        <w:rPr>
+          <w:rFonts w:hint="eastAsia"/>
+        </w:rPr>
+      </w:pPr>
     </w:p>
     <w:sectPr>
       <w:pgSz w:w="11906" w:h="16838"/>

</xml_diff>